<commit_message>
Se modifica el Analysis Report y se actualiza el Dashboard con Statistics
</commit_message>
<xml_diff>
--- a/reports/D02/Group/Analysis Report.docx
+++ b/reports/D02/Group/Analysis Report.docx
@@ -1370,8 +1370,8 @@
       </w:tblPr>
       <w:tblGrid>
         <w:gridCol w:w="3009"/>
-        <w:gridCol w:w="2651"/>
-        <w:gridCol w:w="3369"/>
+        <w:gridCol w:w="1517"/>
+        <w:gridCol w:w="4503"/>
       </w:tblGrid>
       <w:tr>
         <w:tc>
@@ -1388,6 +1388,7 @@
           <w:p>
             <w:pPr>
               <w:widowControl w:val="0"/>
+              <w:jc w:val="center"/>
               <w:rPr>
                 <w:rFonts w:asciiTheme="majorHAnsi" w:hAnsiTheme="majorHAnsi" w:cstheme="majorHAnsi"/>
                 <w:b/>
@@ -1404,7 +1405,7 @@
         </w:tc>
         <w:tc>
           <w:tcPr>
-            <w:tcW w:w="2651" w:type="dxa"/>
+            <w:tcW w:w="1517" w:type="dxa"/>
             <w:shd w:val="clear" w:color="auto" w:fill="CFE2F3"/>
             <w:tcMar>
               <w:top w:w="100" w:type="dxa"/>
@@ -1416,6 +1417,7 @@
           <w:p>
             <w:pPr>
               <w:widowControl w:val="0"/>
+              <w:jc w:val="center"/>
               <w:rPr>
                 <w:rFonts w:asciiTheme="majorHAnsi" w:hAnsiTheme="majorHAnsi" w:cstheme="majorHAnsi"/>
                 <w:b/>
@@ -1432,7 +1434,7 @@
         </w:tc>
         <w:tc>
           <w:tcPr>
-            <w:tcW w:w="3369" w:type="dxa"/>
+            <w:tcW w:w="4503" w:type="dxa"/>
             <w:shd w:val="clear" w:color="auto" w:fill="CFE2F3"/>
             <w:tcMar>
               <w:top w:w="100" w:type="dxa"/>
@@ -1444,6 +1446,7 @@
           <w:p>
             <w:pPr>
               <w:widowControl w:val="0"/>
+              <w:jc w:val="center"/>
               <w:rPr>
                 <w:rFonts w:asciiTheme="majorHAnsi" w:hAnsiTheme="majorHAnsi" w:cstheme="majorHAnsi"/>
                 <w:b/>
@@ -1488,7 +1491,7 @@
         </w:tc>
         <w:tc>
           <w:tcPr>
-            <w:tcW w:w="2651" w:type="dxa"/>
+            <w:tcW w:w="1517" w:type="dxa"/>
             <w:shd w:val="clear" w:color="auto" w:fill="auto"/>
             <w:tcMar>
               <w:top w:w="100" w:type="dxa"/>
@@ -1514,7 +1517,7 @@
         </w:tc>
         <w:tc>
           <w:tcPr>
-            <w:tcW w:w="3369" w:type="dxa"/>
+            <w:tcW w:w="4503" w:type="dxa"/>
             <w:shd w:val="clear" w:color="auto" w:fill="auto"/>
             <w:tcMar>
               <w:top w:w="100" w:type="dxa"/>
@@ -1537,42 +1540,97 @@
               </w:rPr>
               <w:t>Initial version of the document</w:t>
             </w:r>
+            <w:r>
+              <w:rPr>
+                <w:rFonts w:asciiTheme="majorHAnsi" w:hAnsiTheme="majorHAnsi" w:cstheme="majorHAnsi"/>
+              </w:rPr>
+              <w:t>.</w:t>
+            </w:r>
+          </w:p>
+        </w:tc>
+      </w:tr>
+      <w:tr>
+        <w:tc>
+          <w:tcPr>
+            <w:tcW w:w="3009" w:type="dxa"/>
+            <w:shd w:val="clear" w:color="auto" w:fill="auto"/>
+            <w:tcMar>
+              <w:top w:w="100" w:type="dxa"/>
+              <w:left w:w="100" w:type="dxa"/>
+              <w:bottom w:w="100" w:type="dxa"/>
+              <w:right w:w="100" w:type="dxa"/>
+            </w:tcMar>
+          </w:tcPr>
+          <w:p>
+            <w:pPr>
+              <w:widowControl w:val="0"/>
+              <w:rPr>
+                <w:rFonts w:asciiTheme="majorHAnsi" w:hAnsiTheme="majorHAnsi" w:cstheme="majorHAnsi"/>
+              </w:rPr>
+            </w:pPr>
+            <w:r>
+              <w:rPr>
+                <w:rFonts w:asciiTheme="majorHAnsi" w:hAnsiTheme="majorHAnsi" w:cstheme="majorHAnsi"/>
+              </w:rPr>
+              <w:t>1.1</w:t>
+            </w:r>
+          </w:p>
+        </w:tc>
+        <w:tc>
+          <w:tcPr>
+            <w:tcW w:w="1517" w:type="dxa"/>
+            <w:shd w:val="clear" w:color="auto" w:fill="auto"/>
+            <w:tcMar>
+              <w:top w:w="100" w:type="dxa"/>
+              <w:left w:w="100" w:type="dxa"/>
+              <w:bottom w:w="100" w:type="dxa"/>
+              <w:right w:w="100" w:type="dxa"/>
+            </w:tcMar>
+          </w:tcPr>
+          <w:p>
+            <w:pPr>
+              <w:widowControl w:val="0"/>
+              <w:rPr>
+                <w:rFonts w:asciiTheme="majorHAnsi" w:hAnsiTheme="majorHAnsi" w:cstheme="majorHAnsi"/>
+              </w:rPr>
+            </w:pPr>
+            <w:r>
+              <w:rPr>
+                <w:rFonts w:asciiTheme="majorHAnsi" w:hAnsiTheme="majorHAnsi" w:cstheme="majorHAnsi"/>
+              </w:rPr>
+              <w:t>03/11/2025</w:t>
+            </w:r>
+          </w:p>
+        </w:tc>
+        <w:tc>
+          <w:tcPr>
+            <w:tcW w:w="4503" w:type="dxa"/>
+            <w:shd w:val="clear" w:color="auto" w:fill="auto"/>
+            <w:tcMar>
+              <w:top w:w="100" w:type="dxa"/>
+              <w:left w:w="100" w:type="dxa"/>
+              <w:bottom w:w="100" w:type="dxa"/>
+              <w:right w:w="100" w:type="dxa"/>
+            </w:tcMar>
+          </w:tcPr>
+          <w:p>
+            <w:pPr>
+              <w:widowControl w:val="0"/>
+              <w:jc w:val="left"/>
+              <w:rPr>
+                <w:rFonts w:asciiTheme="majorHAnsi" w:hAnsiTheme="majorHAnsi" w:cstheme="majorHAnsi"/>
+              </w:rPr>
+            </w:pPr>
+            <w:r>
+              <w:rPr>
+                <w:rFonts w:asciiTheme="majorHAnsi" w:hAnsiTheme="majorHAnsi" w:cstheme="majorHAnsi"/>
+              </w:rPr>
+              <w:t>Added entries related with deliverable D02.</w:t>
+            </w:r>
           </w:p>
         </w:tc>
       </w:tr>
     </w:tbl>
-    <w:p>
-      <w:pPr>
-        <w:pBdr>
-          <w:top w:val="nil"/>
-          <w:left w:val="nil"/>
-          <w:bottom w:val="nil"/>
-          <w:right w:val="nil"/>
-          <w:between w:val="nil"/>
-        </w:pBdr>
-        <w:jc w:val="left"/>
-        <w:rPr>
-          <w:rFonts w:asciiTheme="majorHAnsi" w:hAnsiTheme="majorHAnsi" w:cstheme="majorHAnsi"/>
-          <w:color w:val="000000"/>
-        </w:rPr>
-      </w:pPr>
-    </w:p>
-    <w:p>
-      <w:pPr>
-        <w:pBdr>
-          <w:top w:val="nil"/>
-          <w:left w:val="nil"/>
-          <w:bottom w:val="nil"/>
-          <w:right w:val="nil"/>
-          <w:between w:val="nil"/>
-        </w:pBdr>
-        <w:jc w:val="left"/>
-        <w:rPr>
-          <w:rFonts w:asciiTheme="majorHAnsi" w:hAnsiTheme="majorHAnsi" w:cstheme="majorHAnsi"/>
-          <w:color w:val="000000"/>
-        </w:rPr>
-      </w:pPr>
-    </w:p>
     <w:p>
       <w:pPr>
         <w:pBdr>
@@ -1990,9 +2048,8 @@
         <w:pStyle w:val="Prrafodelista"/>
         <w:numPr>
           <w:ilvl w:val="0"/>
-          <w:numId w:val="2"/>
+          <w:numId w:val="6"/>
         </w:numPr>
-        <w:ind w:left="360"/>
         <w:rPr>
           <w:rFonts w:asciiTheme="majorHAnsi" w:hAnsiTheme="majorHAnsi" w:cstheme="majorHAnsi"/>
           <w:color w:val="000000"/>
@@ -2072,7 +2129,7 @@
     </w:p>
     <w:p>
       <w:pPr>
-        <w:ind w:left="360"/>
+        <w:ind w:left="720"/>
         <w:jc w:val="left"/>
         <w:rPr>
           <w:rFonts w:asciiTheme="majorHAnsi" w:hAnsiTheme="majorHAnsi" w:cstheme="majorHAnsi"/>
@@ -2111,7 +2168,6 @@
     </w:p>
     <w:p>
       <w:pPr>
-        <w:ind w:left="360"/>
         <w:jc w:val="left"/>
         <w:rPr>
           <w:rFonts w:asciiTheme="majorHAnsi" w:hAnsiTheme="majorHAnsi" w:cstheme="majorHAnsi"/>
@@ -2124,9 +2180,8 @@
         <w:pStyle w:val="Prrafodelista"/>
         <w:numPr>
           <w:ilvl w:val="0"/>
-          <w:numId w:val="2"/>
+          <w:numId w:val="6"/>
         </w:numPr>
-        <w:ind w:left="360"/>
         <w:jc w:val="left"/>
         <w:rPr>
           <w:rFonts w:asciiTheme="majorHAnsi" w:hAnsiTheme="majorHAnsi" w:cstheme="majorHAnsi"/>
@@ -2150,25 +2205,273 @@
     </w:p>
     <w:p>
       <w:pPr>
-        <w:ind w:left="360"/>
-        <w:jc w:val="left"/>
-        <w:rPr>
-          <w:rFonts w:asciiTheme="majorHAnsi" w:hAnsiTheme="majorHAnsi" w:cstheme="majorHAnsi"/>
-        </w:rPr>
-      </w:pPr>
-      <w:r>
-        <w:rPr>
-          <w:rFonts w:asciiTheme="majorHAnsi" w:hAnsiTheme="majorHAnsi" w:cstheme="majorHAnsi"/>
-        </w:rPr>
-        <w:t xml:space="preserve">This requirement implies implementing an internationalization strategy using i18n in the project. It can be complex if is not planned from the beginning, as it affect the </w:t>
+        <w:ind w:left="720"/>
+        <w:jc w:val="left"/>
+        <w:rPr>
+          <w:rFonts w:asciiTheme="majorHAnsi" w:hAnsiTheme="majorHAnsi" w:cstheme="majorHAnsi"/>
+        </w:rPr>
+      </w:pPr>
+      <w:r>
+        <w:rPr>
+          <w:rFonts w:asciiTheme="majorHAnsi" w:hAnsiTheme="majorHAnsi" w:cstheme="majorHAnsi"/>
+        </w:rPr>
+        <w:t xml:space="preserve">This requirement implies implementing an internationalization strategy using i18n in the project. It can be complex if is not planned from the beginning, as it </w:t>
       </w:r>
       <w:r>
         <w:rPr>
           <w:rFonts w:asciiTheme="majorHAnsi" w:hAnsiTheme="majorHAnsi" w:cstheme="majorHAnsi"/>
         </w:rPr>
         <w:lastRenderedPageBreak/>
-        <w:t>user interface. We have not had too much trouble in the implementation of this requirement at the moment due that was related to modifying a couple and minimal files.</w:t>
-      </w:r>
+        <w:t>affect the user interface. We have not had too much trouble in the implementation of this requirement at the moment due that was related to modifying a couple and minimal files.</w:t>
+      </w:r>
+    </w:p>
+    <w:p>
+      <w:pPr>
+        <w:jc w:val="left"/>
+        <w:rPr>
+          <w:rFonts w:asciiTheme="majorHAnsi" w:hAnsiTheme="majorHAnsi" w:cstheme="majorHAnsi"/>
+        </w:rPr>
+      </w:pPr>
+    </w:p>
+    <w:p>
+      <w:pPr>
+        <w:pStyle w:val="Requirement-Header"/>
+        <w:numPr>
+          <w:ilvl w:val="0"/>
+          <w:numId w:val="6"/>
+        </w:numPr>
+        <w:rPr>
+          <w:rFonts w:asciiTheme="majorHAnsi" w:hAnsiTheme="majorHAnsi" w:cstheme="majorHAnsi"/>
+        </w:rPr>
+      </w:pPr>
+      <w:r>
+        <w:rPr>
+          <w:rFonts w:asciiTheme="majorHAnsi" w:hAnsiTheme="majorHAnsi" w:cstheme="majorHAnsi"/>
+        </w:rPr>
+        <w:t>The system configuration must include the following initial data: a system currency, which must be initialised to “EUR” and a list of accepted currencies, which must be initialised to “EUR”, “USD”, and “GBP”. </w:t>
+      </w:r>
+    </w:p>
+    <w:p>
+      <w:pPr>
+        <w:jc w:val="left"/>
+        <w:rPr>
+          <w:rFonts w:asciiTheme="majorHAnsi" w:hAnsiTheme="majorHAnsi" w:cstheme="majorHAnsi"/>
+        </w:rPr>
+      </w:pPr>
+    </w:p>
+    <w:p>
+      <w:pPr>
+        <w:ind w:left="720"/>
+        <w:jc w:val="left"/>
+        <w:rPr>
+          <w:rFonts w:asciiTheme="majorHAnsi" w:hAnsiTheme="majorHAnsi" w:cstheme="majorHAnsi"/>
+        </w:rPr>
+      </w:pPr>
+      <w:r>
+        <w:rPr>
+          <w:rFonts w:asciiTheme="majorHAnsi" w:hAnsiTheme="majorHAnsi" w:cstheme="majorHAnsi"/>
+        </w:rPr>
+        <w:t>The system must allow the entry of amounts in different currencies and show their equivalent in euros without requiring real-time conversion. This simplifies financial management and avoids external service costs.</w:t>
+      </w:r>
+      <w:r>
+        <w:rPr>
+          <w:rFonts w:asciiTheme="majorHAnsi" w:hAnsiTheme="majorHAnsi" w:cstheme="majorHAnsi"/>
+        </w:rPr>
+        <w:t xml:space="preserve"> </w:t>
+      </w:r>
+      <w:r>
+        <w:rPr>
+          <w:rFonts w:asciiTheme="majorHAnsi" w:hAnsiTheme="majorHAnsi" w:cstheme="majorHAnsi"/>
+        </w:rPr>
+        <w:t>Its main advantage is the standardization of reports and ease of use. However, the absence of automatic conversion can lead to confusion if the data is not presented cl</w:t>
+      </w:r>
+      <w:r>
+        <w:rPr>
+          <w:rFonts w:asciiTheme="majorHAnsi" w:hAnsiTheme="majorHAnsi" w:cstheme="majorHAnsi"/>
+        </w:rPr>
+        <w:t>early.</w:t>
+      </w:r>
+    </w:p>
+    <w:p>
+      <w:pPr>
+        <w:ind w:left="720"/>
+        <w:jc w:val="left"/>
+        <w:rPr>
+          <w:rFonts w:asciiTheme="majorHAnsi" w:hAnsiTheme="majorHAnsi" w:cstheme="majorHAnsi"/>
+        </w:rPr>
+      </w:pPr>
+      <w:r>
+        <w:rPr>
+          <w:rFonts w:asciiTheme="majorHAnsi" w:hAnsiTheme="majorHAnsi" w:cstheme="majorHAnsi"/>
+        </w:rPr>
+        <w:t>In general, this solution improves administration without additional costs, although it requires accurate validations to avoid errores in the interpretation of values.</w:t>
+      </w:r>
+    </w:p>
+    <w:p>
+      <w:pPr>
+        <w:ind w:left="-360"/>
+        <w:jc w:val="left"/>
+        <w:rPr>
+          <w:rFonts w:asciiTheme="majorHAnsi" w:hAnsiTheme="majorHAnsi" w:cstheme="majorHAnsi"/>
+        </w:rPr>
+      </w:pPr>
+    </w:p>
+    <w:p>
+      <w:pPr>
+        <w:pStyle w:val="Requirement-Header"/>
+        <w:numPr>
+          <w:ilvl w:val="0"/>
+          <w:numId w:val="6"/>
+        </w:numPr>
+        <w:rPr>
+          <w:rFonts w:asciiTheme="majorHAnsi" w:hAnsiTheme="majorHAnsi" w:cstheme="majorHAnsi"/>
+        </w:rPr>
+      </w:pPr>
+      <w:r>
+        <w:rPr>
+          <w:rFonts w:asciiTheme="majorHAnsi" w:hAnsiTheme="majorHAnsi" w:cstheme="majorHAnsi"/>
+          <w:color w:val="000000"/>
+        </w:rPr>
+        <w:t xml:space="preserve">The default </w:t>
+      </w:r>
+      <w:r>
+        <w:rPr>
+          <w:rFonts w:asciiTheme="majorHAnsi" w:hAnsiTheme="majorHAnsi" w:cstheme="majorHAnsi"/>
+        </w:rPr>
+        <w:t>The system must manage data about banned passengers.  The system</w:t>
+      </w:r>
+      <w:r>
+        <w:rPr>
+          <w:rFonts w:asciiTheme="majorHAnsi" w:hAnsiTheme="majorHAnsi" w:cstheme="majorHAnsi"/>
+        </w:rPr>
+        <w:t xml:space="preserve"> </w:t>
+      </w:r>
+      <w:r>
+        <w:rPr>
+          <w:rFonts w:asciiTheme="majorHAnsi" w:hAnsiTheme="majorHAnsi" w:cstheme="majorHAnsi"/>
+        </w:rPr>
+        <w:t>must store the following data: a full name (up to 50 characters), date of birth (in the past), a passport number (pattern “</w:t>
+      </w:r>
+      <w:r>
+        <w:rPr>
+          <w:rFonts w:asciiTheme="majorHAnsi" w:hAnsiTheme="majorHAnsi" w:cstheme="majorHAnsi"/>
+          <w:lang w:val="en-US"/>
+        </w:rPr>
+        <w:t>^[A-Z0-9]{6,9}$”)</w:t>
+      </w:r>
+      <w:r>
+        <w:rPr>
+          <w:rFonts w:asciiTheme="majorHAnsi" w:hAnsiTheme="majorHAnsi" w:cstheme="majorHAnsi"/>
+        </w:rPr>
+        <w:t>, nationality (up to 50 characters), the reason for the ban (up to 255 characters), the date the ban was issued (in the past), and an optional lift date (in the past) to indicate whether the</w:t>
+      </w:r>
+      <w:r>
+        <w:rPr>
+          <w:rFonts w:asciiTheme="majorHAnsi" w:hAnsiTheme="majorHAnsi" w:cstheme="majorHAnsi"/>
+        </w:rPr>
+        <w:t xml:space="preserve"> </w:t>
+      </w:r>
+      <w:r>
+        <w:rPr>
+          <w:rFonts w:asciiTheme="majorHAnsi" w:hAnsiTheme="majorHAnsi" w:cstheme="majorHAnsi"/>
+        </w:rPr>
+        <w:t>passenger is still banned or if the prohibition has been lifted.</w:t>
+      </w:r>
+    </w:p>
+    <w:p>
+      <w:pPr>
+        <w:jc w:val="left"/>
+        <w:rPr>
+          <w:rFonts w:asciiTheme="majorHAnsi" w:hAnsiTheme="majorHAnsi" w:cstheme="majorHAnsi"/>
+        </w:rPr>
+      </w:pPr>
+    </w:p>
+    <w:p>
+      <w:pPr>
+        <w:ind w:left="720"/>
+        <w:jc w:val="left"/>
+        <w:rPr>
+          <w:rFonts w:asciiTheme="majorHAnsi" w:hAnsiTheme="majorHAnsi" w:cstheme="majorHAnsi"/>
+        </w:rPr>
+      </w:pPr>
+      <w:r>
+        <w:rPr>
+          <w:rFonts w:asciiTheme="majorHAnsi" w:hAnsiTheme="majorHAnsi" w:cstheme="majorHAnsi"/>
+        </w:rPr>
+        <w:t>The management of banned passengers is key to airport security. The system must store essential data. Although it increases the administrative involvement, its main advantage is to ensure safer flights and comply with international regulations, provided that rigorous data updating and validation protocols are maintained.</w:t>
+      </w:r>
+    </w:p>
+    <w:p>
+      <w:pPr>
+        <w:jc w:val="left"/>
+        <w:rPr>
+          <w:rFonts w:asciiTheme="majorHAnsi" w:hAnsiTheme="majorHAnsi" w:cstheme="majorHAnsi"/>
+        </w:rPr>
+      </w:pPr>
+    </w:p>
+    <w:p>
+      <w:pPr>
+        <w:jc w:val="left"/>
+        <w:rPr>
+          <w:rFonts w:asciiTheme="majorHAnsi" w:hAnsiTheme="majorHAnsi" w:cstheme="majorHAnsi"/>
+        </w:rPr>
+      </w:pPr>
+    </w:p>
+    <w:p>
+      <w:pPr>
+        <w:jc w:val="left"/>
+        <w:rPr>
+          <w:rFonts w:asciiTheme="majorHAnsi" w:hAnsiTheme="majorHAnsi" w:cstheme="majorHAnsi"/>
+        </w:rPr>
+      </w:pPr>
+    </w:p>
+    <w:p>
+      <w:pPr>
+        <w:jc w:val="left"/>
+        <w:rPr>
+          <w:rFonts w:asciiTheme="majorHAnsi" w:hAnsiTheme="majorHAnsi" w:cstheme="majorHAnsi"/>
+        </w:rPr>
+      </w:pPr>
+    </w:p>
+    <w:p>
+      <w:pPr>
+        <w:jc w:val="left"/>
+        <w:rPr>
+          <w:rFonts w:asciiTheme="majorHAnsi" w:hAnsiTheme="majorHAnsi" w:cstheme="majorHAnsi"/>
+        </w:rPr>
+      </w:pPr>
+    </w:p>
+    <w:p>
+      <w:pPr>
+        <w:jc w:val="left"/>
+        <w:rPr>
+          <w:rFonts w:asciiTheme="majorHAnsi" w:hAnsiTheme="majorHAnsi" w:cstheme="majorHAnsi"/>
+        </w:rPr>
+      </w:pPr>
+    </w:p>
+    <w:p>
+      <w:pPr>
+        <w:jc w:val="left"/>
+        <w:rPr>
+          <w:rFonts w:asciiTheme="majorHAnsi" w:hAnsiTheme="majorHAnsi" w:cstheme="majorHAnsi"/>
+        </w:rPr>
+      </w:pPr>
+    </w:p>
+    <w:p>
+      <w:pPr>
+        <w:jc w:val="left"/>
+        <w:rPr>
+          <w:rFonts w:asciiTheme="majorHAnsi" w:hAnsiTheme="majorHAnsi" w:cstheme="majorHAnsi"/>
+        </w:rPr>
+      </w:pPr>
+    </w:p>
+    <w:p>
+      <w:pPr>
+        <w:jc w:val="left"/>
+        <w:rPr>
+          <w:rFonts w:asciiTheme="majorHAnsi" w:hAnsiTheme="majorHAnsi" w:cstheme="majorHAnsi"/>
+        </w:rPr>
+      </w:pPr>
     </w:p>
     <w:p>
       <w:pPr>
@@ -2203,6 +2506,7 @@
           <w:sz w:val="34"/>
           <w:szCs w:val="34"/>
         </w:rPr>
+        <w:lastRenderedPageBreak/>
         <w:t>Conclusions</w:t>
       </w:r>
     </w:p>
@@ -2224,51 +2528,28 @@
     </w:p>
     <w:p>
       <w:pPr>
-        <w:jc w:val="left"/>
-        <w:rPr>
-          <w:rFonts w:asciiTheme="majorHAnsi" w:hAnsiTheme="majorHAnsi" w:cstheme="majorHAnsi"/>
-        </w:rPr>
-      </w:pPr>
-    </w:p>
-    <w:p>
-      <w:pPr>
-        <w:jc w:val="left"/>
-        <w:rPr>
-          <w:rFonts w:asciiTheme="majorHAnsi" w:hAnsiTheme="majorHAnsi" w:cstheme="majorHAnsi"/>
-        </w:rPr>
-      </w:pPr>
-    </w:p>
-    <w:p>
-      <w:pPr>
-        <w:jc w:val="left"/>
-        <w:rPr>
-          <w:rFonts w:asciiTheme="majorHAnsi" w:hAnsiTheme="majorHAnsi" w:cstheme="majorHAnsi"/>
-        </w:rPr>
-      </w:pPr>
-    </w:p>
-    <w:p>
-      <w:pPr>
-        <w:jc w:val="left"/>
-        <w:rPr>
-          <w:rFonts w:asciiTheme="majorHAnsi" w:hAnsiTheme="majorHAnsi" w:cstheme="majorHAnsi"/>
-        </w:rPr>
-      </w:pPr>
-    </w:p>
-    <w:p>
-      <w:pPr>
-        <w:jc w:val="left"/>
-        <w:rPr>
-          <w:rFonts w:asciiTheme="majorHAnsi" w:hAnsiTheme="majorHAnsi" w:cstheme="majorHAnsi"/>
-        </w:rPr>
-      </w:pPr>
-    </w:p>
-    <w:p>
-      <w:pPr>
-        <w:jc w:val="left"/>
-        <w:rPr>
-          <w:rFonts w:asciiTheme="majorHAnsi" w:hAnsiTheme="majorHAnsi" w:cstheme="majorHAnsi"/>
-        </w:rPr>
-      </w:pPr>
+        <w:spacing w:before="240" w:after="240"/>
+        <w:rPr>
+          <w:rFonts w:asciiTheme="majorHAnsi" w:hAnsiTheme="majorHAnsi" w:cstheme="majorHAnsi"/>
+          <w:color w:val="000000" w:themeColor="text1"/>
+        </w:rPr>
+      </w:pPr>
+    </w:p>
+    <w:p>
+      <w:pPr>
+        <w:spacing w:before="240" w:after="240"/>
+        <w:rPr>
+          <w:rFonts w:asciiTheme="majorHAnsi" w:hAnsiTheme="majorHAnsi" w:cstheme="majorHAnsi"/>
+          <w:color w:val="000000" w:themeColor="text1"/>
+        </w:rPr>
+      </w:pPr>
+      <w:r>
+        <w:rPr>
+          <w:rFonts w:asciiTheme="majorHAnsi" w:hAnsiTheme="majorHAnsi" w:cstheme="majorHAnsi"/>
+          <w:color w:val="000000" w:themeColor="text1"/>
+        </w:rPr>
+        <w:t>About tasks related with D02 they provide key functionalities for security and user experience in the system. Prohibited passenger management improves security, but introduces challenges in terms of privacy, maintenance and data validation. Currency management facilitates value entry by users and standardizes reporting in EUR, although it requires validations to avoid confusion and errores in the presentation of amounts.</w:t>
+      </w:r>
     </w:p>
     <w:p>
       <w:pPr>
@@ -2463,6 +2744,7 @@
           <w:sz w:val="34"/>
           <w:szCs w:val="34"/>
         </w:rPr>
+        <w:lastRenderedPageBreak/>
         <w:t>Bibliography</w:t>
       </w:r>
     </w:p>
@@ -2613,10 +2895,10 @@
     </w:lvl>
   </w:abstractNum>
   <w:abstractNum w:abstractNumId="1" w15:restartNumberingAfterBreak="0">
-    <w:nsid w:val="5273406B"/>
+    <w:nsid w:val="1B943F26"/>
     <w:multiLevelType w:val="hybridMultilevel"/>
-    <w:tmpl w:val="CB8A27EC"/>
-    <w:lvl w:ilvl="0" w:tplc="2EEEB6DC">
+    <w:tmpl w:val="AE3828E6"/>
+    <w:lvl w:ilvl="0" w:tplc="58D8AD3C">
       <w:start w:val="1"/>
       <w:numFmt w:val="decimal"/>
       <w:lvlText w:val="%1)"/>
@@ -2702,6 +2984,182 @@
     </w:lvl>
   </w:abstractNum>
   <w:abstractNum w:abstractNumId="2" w15:restartNumberingAfterBreak="0">
+    <w:nsid w:val="5273406B"/>
+    <w:multiLevelType w:val="hybridMultilevel"/>
+    <w:tmpl w:val="A65498E2"/>
+    <w:lvl w:ilvl="0" w:tplc="2EEEB6DC">
+      <w:start w:val="1"/>
+      <w:numFmt w:val="decimal"/>
+      <w:lvlText w:val="%1)"/>
+      <w:lvlJc w:val="left"/>
+      <w:pPr>
+        <w:ind w:left="720" w:hanging="360"/>
+      </w:pPr>
+      <w:rPr>
+        <w:rFonts w:hint="default"/>
+      </w:rPr>
+    </w:lvl>
+    <w:lvl w:ilvl="1" w:tplc="0C0A0019" w:tentative="1">
+      <w:start w:val="1"/>
+      <w:numFmt w:val="lowerLetter"/>
+      <w:lvlText w:val="%2."/>
+      <w:lvlJc w:val="left"/>
+      <w:pPr>
+        <w:ind w:left="1440" w:hanging="360"/>
+      </w:pPr>
+    </w:lvl>
+    <w:lvl w:ilvl="2" w:tplc="0C0A001B" w:tentative="1">
+      <w:start w:val="1"/>
+      <w:numFmt w:val="lowerRoman"/>
+      <w:lvlText w:val="%3."/>
+      <w:lvlJc w:val="right"/>
+      <w:pPr>
+        <w:ind w:left="2160" w:hanging="180"/>
+      </w:pPr>
+    </w:lvl>
+    <w:lvl w:ilvl="3" w:tplc="0C0A000F" w:tentative="1">
+      <w:start w:val="1"/>
+      <w:numFmt w:val="decimal"/>
+      <w:lvlText w:val="%4."/>
+      <w:lvlJc w:val="left"/>
+      <w:pPr>
+        <w:ind w:left="2880" w:hanging="360"/>
+      </w:pPr>
+    </w:lvl>
+    <w:lvl w:ilvl="4" w:tplc="0C0A0019" w:tentative="1">
+      <w:start w:val="1"/>
+      <w:numFmt w:val="lowerLetter"/>
+      <w:lvlText w:val="%5."/>
+      <w:lvlJc w:val="left"/>
+      <w:pPr>
+        <w:ind w:left="3600" w:hanging="360"/>
+      </w:pPr>
+    </w:lvl>
+    <w:lvl w:ilvl="5" w:tplc="0C0A001B" w:tentative="1">
+      <w:start w:val="1"/>
+      <w:numFmt w:val="lowerRoman"/>
+      <w:lvlText w:val="%6."/>
+      <w:lvlJc w:val="right"/>
+      <w:pPr>
+        <w:ind w:left="4320" w:hanging="180"/>
+      </w:pPr>
+    </w:lvl>
+    <w:lvl w:ilvl="6" w:tplc="0C0A000F" w:tentative="1">
+      <w:start w:val="1"/>
+      <w:numFmt w:val="decimal"/>
+      <w:lvlText w:val="%7."/>
+      <w:lvlJc w:val="left"/>
+      <w:pPr>
+        <w:ind w:left="5040" w:hanging="360"/>
+      </w:pPr>
+    </w:lvl>
+    <w:lvl w:ilvl="7" w:tplc="0C0A0019" w:tentative="1">
+      <w:start w:val="1"/>
+      <w:numFmt w:val="lowerLetter"/>
+      <w:lvlText w:val="%8."/>
+      <w:lvlJc w:val="left"/>
+      <w:pPr>
+        <w:ind w:left="5760" w:hanging="360"/>
+      </w:pPr>
+    </w:lvl>
+    <w:lvl w:ilvl="8" w:tplc="0C0A001B" w:tentative="1">
+      <w:start w:val="1"/>
+      <w:numFmt w:val="lowerRoman"/>
+      <w:lvlText w:val="%9."/>
+      <w:lvlJc w:val="right"/>
+      <w:pPr>
+        <w:ind w:left="6480" w:hanging="180"/>
+      </w:pPr>
+    </w:lvl>
+  </w:abstractNum>
+  <w:abstractNum w:abstractNumId="3" w15:restartNumberingAfterBreak="0">
+    <w:nsid w:val="6AA80ACD"/>
+    <w:multiLevelType w:val="hybridMultilevel"/>
+    <w:tmpl w:val="284AFDDE"/>
+    <w:lvl w:ilvl="0" w:tplc="C55C062C">
+      <w:start w:val="1"/>
+      <w:numFmt w:val="decimal"/>
+      <w:pStyle w:val="Requirement-Header"/>
+      <w:lvlText w:val="%1)"/>
+      <w:lvlJc w:val="left"/>
+      <w:pPr>
+        <w:ind w:left="720" w:hanging="360"/>
+      </w:pPr>
+    </w:lvl>
+    <w:lvl w:ilvl="1" w:tplc="08090019" w:tentative="1">
+      <w:start w:val="1"/>
+      <w:numFmt w:val="lowerLetter"/>
+      <w:lvlText w:val="%2."/>
+      <w:lvlJc w:val="left"/>
+      <w:pPr>
+        <w:ind w:left="1440" w:hanging="360"/>
+      </w:pPr>
+    </w:lvl>
+    <w:lvl w:ilvl="2" w:tplc="0809001B" w:tentative="1">
+      <w:start w:val="1"/>
+      <w:numFmt w:val="lowerRoman"/>
+      <w:lvlText w:val="%3."/>
+      <w:lvlJc w:val="right"/>
+      <w:pPr>
+        <w:ind w:left="2160" w:hanging="180"/>
+      </w:pPr>
+    </w:lvl>
+    <w:lvl w:ilvl="3" w:tplc="0809000F" w:tentative="1">
+      <w:start w:val="1"/>
+      <w:numFmt w:val="decimal"/>
+      <w:lvlText w:val="%4."/>
+      <w:lvlJc w:val="left"/>
+      <w:pPr>
+        <w:ind w:left="2880" w:hanging="360"/>
+      </w:pPr>
+    </w:lvl>
+    <w:lvl w:ilvl="4" w:tplc="08090019" w:tentative="1">
+      <w:start w:val="1"/>
+      <w:numFmt w:val="lowerLetter"/>
+      <w:lvlText w:val="%5."/>
+      <w:lvlJc w:val="left"/>
+      <w:pPr>
+        <w:ind w:left="3600" w:hanging="360"/>
+      </w:pPr>
+    </w:lvl>
+    <w:lvl w:ilvl="5" w:tplc="0809001B" w:tentative="1">
+      <w:start w:val="1"/>
+      <w:numFmt w:val="lowerRoman"/>
+      <w:lvlText w:val="%6."/>
+      <w:lvlJc w:val="right"/>
+      <w:pPr>
+        <w:ind w:left="4320" w:hanging="180"/>
+      </w:pPr>
+    </w:lvl>
+    <w:lvl w:ilvl="6" w:tplc="0809000F" w:tentative="1">
+      <w:start w:val="1"/>
+      <w:numFmt w:val="decimal"/>
+      <w:lvlText w:val="%7."/>
+      <w:lvlJc w:val="left"/>
+      <w:pPr>
+        <w:ind w:left="5040" w:hanging="360"/>
+      </w:pPr>
+    </w:lvl>
+    <w:lvl w:ilvl="7" w:tplc="08090019" w:tentative="1">
+      <w:start w:val="1"/>
+      <w:numFmt w:val="lowerLetter"/>
+      <w:lvlText w:val="%8."/>
+      <w:lvlJc w:val="left"/>
+      <w:pPr>
+        <w:ind w:left="5760" w:hanging="360"/>
+      </w:pPr>
+    </w:lvl>
+    <w:lvl w:ilvl="8" w:tplc="0809001B" w:tentative="1">
+      <w:start w:val="1"/>
+      <w:numFmt w:val="lowerRoman"/>
+      <w:lvlText w:val="%9."/>
+      <w:lvlJc w:val="right"/>
+      <w:pPr>
+        <w:ind w:left="6480" w:hanging="180"/>
+      </w:pPr>
+    </w:lvl>
+  </w:abstractNum>
+  <w:abstractNum w:abstractNumId="4" w15:restartNumberingAfterBreak="0">
     <w:nsid w:val="6D4F3B0A"/>
     <w:multiLevelType w:val="multilevel"/>
     <w:tmpl w:val="37A89160"/>
@@ -2812,16 +3270,114 @@
       <w:rPr>
         <w:u w:val="none"/>
       </w:rPr>
+    </w:lvl>
+  </w:abstractNum>
+  <w:abstractNum w:abstractNumId="5" w15:restartNumberingAfterBreak="0">
+    <w:nsid w:val="74B75752"/>
+    <w:multiLevelType w:val="hybridMultilevel"/>
+    <w:tmpl w:val="C0FAF1A0"/>
+    <w:lvl w:ilvl="0" w:tplc="F0769260">
+      <w:start w:val="1"/>
+      <w:numFmt w:val="decimal"/>
+      <w:lvlText w:val="%1)"/>
+      <w:lvlJc w:val="left"/>
+      <w:pPr>
+        <w:ind w:left="720" w:hanging="360"/>
+      </w:pPr>
+      <w:rPr>
+        <w:rFonts w:hint="default"/>
+      </w:rPr>
+    </w:lvl>
+    <w:lvl w:ilvl="1" w:tplc="0C0A0019" w:tentative="1">
+      <w:start w:val="1"/>
+      <w:numFmt w:val="lowerLetter"/>
+      <w:lvlText w:val="%2."/>
+      <w:lvlJc w:val="left"/>
+      <w:pPr>
+        <w:ind w:left="1440" w:hanging="360"/>
+      </w:pPr>
+    </w:lvl>
+    <w:lvl w:ilvl="2" w:tplc="0C0A001B" w:tentative="1">
+      <w:start w:val="1"/>
+      <w:numFmt w:val="lowerRoman"/>
+      <w:lvlText w:val="%3."/>
+      <w:lvlJc w:val="right"/>
+      <w:pPr>
+        <w:ind w:left="2160" w:hanging="180"/>
+      </w:pPr>
+    </w:lvl>
+    <w:lvl w:ilvl="3" w:tplc="0C0A000F" w:tentative="1">
+      <w:start w:val="1"/>
+      <w:numFmt w:val="decimal"/>
+      <w:lvlText w:val="%4."/>
+      <w:lvlJc w:val="left"/>
+      <w:pPr>
+        <w:ind w:left="2880" w:hanging="360"/>
+      </w:pPr>
+    </w:lvl>
+    <w:lvl w:ilvl="4" w:tplc="0C0A0019" w:tentative="1">
+      <w:start w:val="1"/>
+      <w:numFmt w:val="lowerLetter"/>
+      <w:lvlText w:val="%5."/>
+      <w:lvlJc w:val="left"/>
+      <w:pPr>
+        <w:ind w:left="3600" w:hanging="360"/>
+      </w:pPr>
+    </w:lvl>
+    <w:lvl w:ilvl="5" w:tplc="0C0A001B" w:tentative="1">
+      <w:start w:val="1"/>
+      <w:numFmt w:val="lowerRoman"/>
+      <w:lvlText w:val="%6."/>
+      <w:lvlJc w:val="right"/>
+      <w:pPr>
+        <w:ind w:left="4320" w:hanging="180"/>
+      </w:pPr>
+    </w:lvl>
+    <w:lvl w:ilvl="6" w:tplc="0C0A000F" w:tentative="1">
+      <w:start w:val="1"/>
+      <w:numFmt w:val="decimal"/>
+      <w:lvlText w:val="%7."/>
+      <w:lvlJc w:val="left"/>
+      <w:pPr>
+        <w:ind w:left="5040" w:hanging="360"/>
+      </w:pPr>
+    </w:lvl>
+    <w:lvl w:ilvl="7" w:tplc="0C0A0019" w:tentative="1">
+      <w:start w:val="1"/>
+      <w:numFmt w:val="lowerLetter"/>
+      <w:lvlText w:val="%8."/>
+      <w:lvlJc w:val="left"/>
+      <w:pPr>
+        <w:ind w:left="5760" w:hanging="360"/>
+      </w:pPr>
+    </w:lvl>
+    <w:lvl w:ilvl="8" w:tplc="0C0A001B" w:tentative="1">
+      <w:start w:val="1"/>
+      <w:numFmt w:val="lowerRoman"/>
+      <w:lvlText w:val="%9."/>
+      <w:lvlJc w:val="right"/>
+      <w:pPr>
+        <w:ind w:left="6480" w:hanging="180"/>
+      </w:pPr>
     </w:lvl>
   </w:abstractNum>
   <w:num w:numId="1" w16cid:durableId="1541550390">
     <w:abstractNumId w:val="0"/>
   </w:num>
   <w:num w:numId="2" w16cid:durableId="1115560688">
-    <w:abstractNumId w:val="1"/>
+    <w:abstractNumId w:val="2"/>
   </w:num>
   <w:num w:numId="3" w16cid:durableId="1386106333">
-    <w:abstractNumId w:val="2"/>
+    <w:abstractNumId w:val="4"/>
+  </w:num>
+  <w:num w:numId="4" w16cid:durableId="1102578255">
+    <w:abstractNumId w:val="3"/>
+  </w:num>
+  <w:num w:numId="5" w16cid:durableId="1373113060">
+    <w:abstractNumId w:val="5"/>
+  </w:num>
+  <w:num w:numId="6" w16cid:durableId="483855111">
+    <w:abstractNumId w:val="1"/>
   </w:num>
 </w:numbering>
 </file>
@@ -3555,6 +4111,39 @@
       </w:tblCellMar>
     </w:tblPr>
   </w:style>
+  <w:style w:type="paragraph" w:customStyle="1" w:styleId="Requirement-Header">
+    <w:name w:val="Requirement - Header"/>
+    <w:basedOn w:val="Lista"/>
+    <w:next w:val="Normal"/>
+    <w:qFormat/>
+    <w:rsid w:val="006D54D8"/>
+    <w:pPr>
+      <w:numPr>
+        <w:numId w:val="4"/>
+      </w:numPr>
+      <w:tabs>
+        <w:tab w:val="num" w:pos="360"/>
+      </w:tabs>
+      <w:ind w:left="567" w:hanging="567"/>
+    </w:pPr>
+    <w:rPr>
+      <w:rFonts w:asciiTheme="minorHAnsi" w:eastAsiaTheme="minorHAnsi" w:hAnsiTheme="minorHAnsi" w:cstheme="minorBidi"/>
+      <w:lang w:eastAsia="en-US"/>
+      <w14:ligatures w14:val="standardContextual"/>
+    </w:rPr>
+  </w:style>
+  <w:style w:type="paragraph" w:styleId="Lista">
+    <w:name w:val="List"/>
+    <w:basedOn w:val="Normal"/>
+    <w:uiPriority w:val="99"/>
+    <w:semiHidden/>
+    <w:unhideWhenUsed/>
+    <w:rsid w:val="006D54D8"/>
+    <w:pPr>
+      <w:ind w:left="283" w:hanging="283"/>
+      <w:contextualSpacing/>
+    </w:pPr>
+  </w:style>
 </w:styles>
 </file>
 

</xml_diff>

<commit_message>
mini arreglo del uml: flechita
</commit_message>
<xml_diff>
--- a/reports/D02/Group/Analysis Report.docx
+++ b/reports/D02/Group/Analysis Report.docx
@@ -1370,8 +1370,8 @@
       </w:tblPr>
       <w:tblGrid>
         <w:gridCol w:w="3009"/>
-        <w:gridCol w:w="2651"/>
-        <w:gridCol w:w="3369"/>
+        <w:gridCol w:w="1517"/>
+        <w:gridCol w:w="4503"/>
       </w:tblGrid>
       <w:tr>
         <w:tc>
@@ -1388,6 +1388,7 @@
           <w:p>
             <w:pPr>
               <w:widowControl w:val="0"/>
+              <w:jc w:val="center"/>
               <w:rPr>
                 <w:rFonts w:asciiTheme="majorHAnsi" w:hAnsiTheme="majorHAnsi" w:cstheme="majorHAnsi"/>
                 <w:b/>
@@ -1404,7 +1405,7 @@
         </w:tc>
         <w:tc>
           <w:tcPr>
-            <w:tcW w:w="2651" w:type="dxa"/>
+            <w:tcW w:w="1517" w:type="dxa"/>
             <w:shd w:val="clear" w:color="auto" w:fill="CFE2F3"/>
             <w:tcMar>
               <w:top w:w="100" w:type="dxa"/>
@@ -1416,6 +1417,7 @@
           <w:p>
             <w:pPr>
               <w:widowControl w:val="0"/>
+              <w:jc w:val="center"/>
               <w:rPr>
                 <w:rFonts w:asciiTheme="majorHAnsi" w:hAnsiTheme="majorHAnsi" w:cstheme="majorHAnsi"/>
                 <w:b/>
@@ -1432,7 +1434,7 @@
         </w:tc>
         <w:tc>
           <w:tcPr>
-            <w:tcW w:w="3369" w:type="dxa"/>
+            <w:tcW w:w="4503" w:type="dxa"/>
             <w:shd w:val="clear" w:color="auto" w:fill="CFE2F3"/>
             <w:tcMar>
               <w:top w:w="100" w:type="dxa"/>
@@ -1444,6 +1446,7 @@
           <w:p>
             <w:pPr>
               <w:widowControl w:val="0"/>
+              <w:jc w:val="center"/>
               <w:rPr>
                 <w:rFonts w:asciiTheme="majorHAnsi" w:hAnsiTheme="majorHAnsi" w:cstheme="majorHAnsi"/>
                 <w:b/>
@@ -1488,7 +1491,7 @@
         </w:tc>
         <w:tc>
           <w:tcPr>
-            <w:tcW w:w="2651" w:type="dxa"/>
+            <w:tcW w:w="1517" w:type="dxa"/>
             <w:shd w:val="clear" w:color="auto" w:fill="auto"/>
             <w:tcMar>
               <w:top w:w="100" w:type="dxa"/>
@@ -1514,7 +1517,7 @@
         </w:tc>
         <w:tc>
           <w:tcPr>
-            <w:tcW w:w="3369" w:type="dxa"/>
+            <w:tcW w:w="4503" w:type="dxa"/>
             <w:shd w:val="clear" w:color="auto" w:fill="auto"/>
             <w:tcMar>
               <w:top w:w="100" w:type="dxa"/>
@@ -1537,42 +1540,97 @@
               </w:rPr>
               <w:t>Initial version of the document</w:t>
             </w:r>
+            <w:r>
+              <w:rPr>
+                <w:rFonts w:asciiTheme="majorHAnsi" w:hAnsiTheme="majorHAnsi" w:cstheme="majorHAnsi"/>
+              </w:rPr>
+              <w:t>.</w:t>
+            </w:r>
+          </w:p>
+        </w:tc>
+      </w:tr>
+      <w:tr>
+        <w:tc>
+          <w:tcPr>
+            <w:tcW w:w="3009" w:type="dxa"/>
+            <w:shd w:val="clear" w:color="auto" w:fill="auto"/>
+            <w:tcMar>
+              <w:top w:w="100" w:type="dxa"/>
+              <w:left w:w="100" w:type="dxa"/>
+              <w:bottom w:w="100" w:type="dxa"/>
+              <w:right w:w="100" w:type="dxa"/>
+            </w:tcMar>
+          </w:tcPr>
+          <w:p>
+            <w:pPr>
+              <w:widowControl w:val="0"/>
+              <w:rPr>
+                <w:rFonts w:asciiTheme="majorHAnsi" w:hAnsiTheme="majorHAnsi" w:cstheme="majorHAnsi"/>
+              </w:rPr>
+            </w:pPr>
+            <w:r>
+              <w:rPr>
+                <w:rFonts w:asciiTheme="majorHAnsi" w:hAnsiTheme="majorHAnsi" w:cstheme="majorHAnsi"/>
+              </w:rPr>
+              <w:t>1.1</w:t>
+            </w:r>
+          </w:p>
+        </w:tc>
+        <w:tc>
+          <w:tcPr>
+            <w:tcW w:w="1517" w:type="dxa"/>
+            <w:shd w:val="clear" w:color="auto" w:fill="auto"/>
+            <w:tcMar>
+              <w:top w:w="100" w:type="dxa"/>
+              <w:left w:w="100" w:type="dxa"/>
+              <w:bottom w:w="100" w:type="dxa"/>
+              <w:right w:w="100" w:type="dxa"/>
+            </w:tcMar>
+          </w:tcPr>
+          <w:p>
+            <w:pPr>
+              <w:widowControl w:val="0"/>
+              <w:rPr>
+                <w:rFonts w:asciiTheme="majorHAnsi" w:hAnsiTheme="majorHAnsi" w:cstheme="majorHAnsi"/>
+              </w:rPr>
+            </w:pPr>
+            <w:r>
+              <w:rPr>
+                <w:rFonts w:asciiTheme="majorHAnsi" w:hAnsiTheme="majorHAnsi" w:cstheme="majorHAnsi"/>
+              </w:rPr>
+              <w:t>03/11/2025</w:t>
+            </w:r>
+          </w:p>
+        </w:tc>
+        <w:tc>
+          <w:tcPr>
+            <w:tcW w:w="4503" w:type="dxa"/>
+            <w:shd w:val="clear" w:color="auto" w:fill="auto"/>
+            <w:tcMar>
+              <w:top w:w="100" w:type="dxa"/>
+              <w:left w:w="100" w:type="dxa"/>
+              <w:bottom w:w="100" w:type="dxa"/>
+              <w:right w:w="100" w:type="dxa"/>
+            </w:tcMar>
+          </w:tcPr>
+          <w:p>
+            <w:pPr>
+              <w:widowControl w:val="0"/>
+              <w:jc w:val="left"/>
+              <w:rPr>
+                <w:rFonts w:asciiTheme="majorHAnsi" w:hAnsiTheme="majorHAnsi" w:cstheme="majorHAnsi"/>
+              </w:rPr>
+            </w:pPr>
+            <w:r>
+              <w:rPr>
+                <w:rFonts w:asciiTheme="majorHAnsi" w:hAnsiTheme="majorHAnsi" w:cstheme="majorHAnsi"/>
+              </w:rPr>
+              <w:t>Added entries related with deliverable D02.</w:t>
+            </w:r>
           </w:p>
         </w:tc>
       </w:tr>
     </w:tbl>
-    <w:p>
-      <w:pPr>
-        <w:pBdr>
-          <w:top w:val="nil"/>
-          <w:left w:val="nil"/>
-          <w:bottom w:val="nil"/>
-          <w:right w:val="nil"/>
-          <w:between w:val="nil"/>
-        </w:pBdr>
-        <w:jc w:val="left"/>
-        <w:rPr>
-          <w:rFonts w:asciiTheme="majorHAnsi" w:hAnsiTheme="majorHAnsi" w:cstheme="majorHAnsi"/>
-          <w:color w:val="000000"/>
-        </w:rPr>
-      </w:pPr>
-    </w:p>
-    <w:p>
-      <w:pPr>
-        <w:pBdr>
-          <w:top w:val="nil"/>
-          <w:left w:val="nil"/>
-          <w:bottom w:val="nil"/>
-          <w:right w:val="nil"/>
-          <w:between w:val="nil"/>
-        </w:pBdr>
-        <w:jc w:val="left"/>
-        <w:rPr>
-          <w:rFonts w:asciiTheme="majorHAnsi" w:hAnsiTheme="majorHAnsi" w:cstheme="majorHAnsi"/>
-          <w:color w:val="000000"/>
-        </w:rPr>
-      </w:pPr>
-    </w:p>
     <w:p>
       <w:pPr>
         <w:pBdr>
@@ -1990,9 +2048,8 @@
         <w:pStyle w:val="Prrafodelista"/>
         <w:numPr>
           <w:ilvl w:val="0"/>
-          <w:numId w:val="2"/>
+          <w:numId w:val="6"/>
         </w:numPr>
-        <w:ind w:left="360"/>
         <w:rPr>
           <w:rFonts w:asciiTheme="majorHAnsi" w:hAnsiTheme="majorHAnsi" w:cstheme="majorHAnsi"/>
           <w:color w:val="000000"/>
@@ -2072,7 +2129,7 @@
     </w:p>
     <w:p>
       <w:pPr>
-        <w:ind w:left="360"/>
+        <w:ind w:left="720"/>
         <w:jc w:val="left"/>
         <w:rPr>
           <w:rFonts w:asciiTheme="majorHAnsi" w:hAnsiTheme="majorHAnsi" w:cstheme="majorHAnsi"/>
@@ -2111,7 +2168,6 @@
     </w:p>
     <w:p>
       <w:pPr>
-        <w:ind w:left="360"/>
         <w:jc w:val="left"/>
         <w:rPr>
           <w:rFonts w:asciiTheme="majorHAnsi" w:hAnsiTheme="majorHAnsi" w:cstheme="majorHAnsi"/>
@@ -2124,9 +2180,8 @@
         <w:pStyle w:val="Prrafodelista"/>
         <w:numPr>
           <w:ilvl w:val="0"/>
-          <w:numId w:val="2"/>
+          <w:numId w:val="6"/>
         </w:numPr>
-        <w:ind w:left="360"/>
         <w:jc w:val="left"/>
         <w:rPr>
           <w:rFonts w:asciiTheme="majorHAnsi" w:hAnsiTheme="majorHAnsi" w:cstheme="majorHAnsi"/>
@@ -2150,25 +2205,273 @@
     </w:p>
     <w:p>
       <w:pPr>
-        <w:ind w:left="360"/>
-        <w:jc w:val="left"/>
-        <w:rPr>
-          <w:rFonts w:asciiTheme="majorHAnsi" w:hAnsiTheme="majorHAnsi" w:cstheme="majorHAnsi"/>
-        </w:rPr>
-      </w:pPr>
-      <w:r>
-        <w:rPr>
-          <w:rFonts w:asciiTheme="majorHAnsi" w:hAnsiTheme="majorHAnsi" w:cstheme="majorHAnsi"/>
-        </w:rPr>
-        <w:t xml:space="preserve">This requirement implies implementing an internationalization strategy using i18n in the project. It can be complex if is not planned from the beginning, as it affect the </w:t>
+        <w:ind w:left="720"/>
+        <w:jc w:val="left"/>
+        <w:rPr>
+          <w:rFonts w:asciiTheme="majorHAnsi" w:hAnsiTheme="majorHAnsi" w:cstheme="majorHAnsi"/>
+        </w:rPr>
+      </w:pPr>
+      <w:r>
+        <w:rPr>
+          <w:rFonts w:asciiTheme="majorHAnsi" w:hAnsiTheme="majorHAnsi" w:cstheme="majorHAnsi"/>
+        </w:rPr>
+        <w:t xml:space="preserve">This requirement implies implementing an internationalization strategy using i18n in the project. It can be complex if is not planned from the beginning, as it </w:t>
       </w:r>
       <w:r>
         <w:rPr>
           <w:rFonts w:asciiTheme="majorHAnsi" w:hAnsiTheme="majorHAnsi" w:cstheme="majorHAnsi"/>
         </w:rPr>
         <w:lastRenderedPageBreak/>
-        <w:t>user interface. We have not had too much trouble in the implementation of this requirement at the moment due that was related to modifying a couple and minimal files.</w:t>
-      </w:r>
+        <w:t>affect the user interface. We have not had too much trouble in the implementation of this requirement at the moment due that was related to modifying a couple and minimal files.</w:t>
+      </w:r>
+    </w:p>
+    <w:p>
+      <w:pPr>
+        <w:jc w:val="left"/>
+        <w:rPr>
+          <w:rFonts w:asciiTheme="majorHAnsi" w:hAnsiTheme="majorHAnsi" w:cstheme="majorHAnsi"/>
+        </w:rPr>
+      </w:pPr>
+    </w:p>
+    <w:p>
+      <w:pPr>
+        <w:pStyle w:val="Requirement-Header"/>
+        <w:numPr>
+          <w:ilvl w:val="0"/>
+          <w:numId w:val="6"/>
+        </w:numPr>
+        <w:rPr>
+          <w:rFonts w:asciiTheme="majorHAnsi" w:hAnsiTheme="majorHAnsi" w:cstheme="majorHAnsi"/>
+        </w:rPr>
+      </w:pPr>
+      <w:r>
+        <w:rPr>
+          <w:rFonts w:asciiTheme="majorHAnsi" w:hAnsiTheme="majorHAnsi" w:cstheme="majorHAnsi"/>
+        </w:rPr>
+        <w:t>The system configuration must include the following initial data: a system currency, which must be initialised to “EUR” and a list of accepted currencies, which must be initialised to “EUR”, “USD”, and “GBP”. </w:t>
+      </w:r>
+    </w:p>
+    <w:p>
+      <w:pPr>
+        <w:jc w:val="left"/>
+        <w:rPr>
+          <w:rFonts w:asciiTheme="majorHAnsi" w:hAnsiTheme="majorHAnsi" w:cstheme="majorHAnsi"/>
+        </w:rPr>
+      </w:pPr>
+    </w:p>
+    <w:p>
+      <w:pPr>
+        <w:ind w:left="720"/>
+        <w:jc w:val="left"/>
+        <w:rPr>
+          <w:rFonts w:asciiTheme="majorHAnsi" w:hAnsiTheme="majorHAnsi" w:cstheme="majorHAnsi"/>
+        </w:rPr>
+      </w:pPr>
+      <w:r>
+        <w:rPr>
+          <w:rFonts w:asciiTheme="majorHAnsi" w:hAnsiTheme="majorHAnsi" w:cstheme="majorHAnsi"/>
+        </w:rPr>
+        <w:t>The system must allow the entry of amounts in different currencies and show their equivalent in euros without requiring real-time conversion. This simplifies financial management and avoids external service costs.</w:t>
+      </w:r>
+      <w:r>
+        <w:rPr>
+          <w:rFonts w:asciiTheme="majorHAnsi" w:hAnsiTheme="majorHAnsi" w:cstheme="majorHAnsi"/>
+        </w:rPr>
+        <w:t xml:space="preserve"> </w:t>
+      </w:r>
+      <w:r>
+        <w:rPr>
+          <w:rFonts w:asciiTheme="majorHAnsi" w:hAnsiTheme="majorHAnsi" w:cstheme="majorHAnsi"/>
+        </w:rPr>
+        <w:t>Its main advantage is the standardization of reports and ease of use. However, the absence of automatic conversion can lead to confusion if the data is not presented cl</w:t>
+      </w:r>
+      <w:r>
+        <w:rPr>
+          <w:rFonts w:asciiTheme="majorHAnsi" w:hAnsiTheme="majorHAnsi" w:cstheme="majorHAnsi"/>
+        </w:rPr>
+        <w:t>early.</w:t>
+      </w:r>
+    </w:p>
+    <w:p>
+      <w:pPr>
+        <w:ind w:left="720"/>
+        <w:jc w:val="left"/>
+        <w:rPr>
+          <w:rFonts w:asciiTheme="majorHAnsi" w:hAnsiTheme="majorHAnsi" w:cstheme="majorHAnsi"/>
+        </w:rPr>
+      </w:pPr>
+      <w:r>
+        <w:rPr>
+          <w:rFonts w:asciiTheme="majorHAnsi" w:hAnsiTheme="majorHAnsi" w:cstheme="majorHAnsi"/>
+        </w:rPr>
+        <w:t>In general, this solution improves administration without additional costs, although it requires accurate validations to avoid errores in the interpretation of values.</w:t>
+      </w:r>
+    </w:p>
+    <w:p>
+      <w:pPr>
+        <w:ind w:left="-360"/>
+        <w:jc w:val="left"/>
+        <w:rPr>
+          <w:rFonts w:asciiTheme="majorHAnsi" w:hAnsiTheme="majorHAnsi" w:cstheme="majorHAnsi"/>
+        </w:rPr>
+      </w:pPr>
+    </w:p>
+    <w:p>
+      <w:pPr>
+        <w:pStyle w:val="Requirement-Header"/>
+        <w:numPr>
+          <w:ilvl w:val="0"/>
+          <w:numId w:val="6"/>
+        </w:numPr>
+        <w:rPr>
+          <w:rFonts w:asciiTheme="majorHAnsi" w:hAnsiTheme="majorHAnsi" w:cstheme="majorHAnsi"/>
+        </w:rPr>
+      </w:pPr>
+      <w:r>
+        <w:rPr>
+          <w:rFonts w:asciiTheme="majorHAnsi" w:hAnsiTheme="majorHAnsi" w:cstheme="majorHAnsi"/>
+          <w:color w:val="000000"/>
+        </w:rPr>
+        <w:t xml:space="preserve">The default </w:t>
+      </w:r>
+      <w:r>
+        <w:rPr>
+          <w:rFonts w:asciiTheme="majorHAnsi" w:hAnsiTheme="majorHAnsi" w:cstheme="majorHAnsi"/>
+        </w:rPr>
+        <w:t>The system must manage data about banned passengers.  The system</w:t>
+      </w:r>
+      <w:r>
+        <w:rPr>
+          <w:rFonts w:asciiTheme="majorHAnsi" w:hAnsiTheme="majorHAnsi" w:cstheme="majorHAnsi"/>
+        </w:rPr>
+        <w:t xml:space="preserve"> </w:t>
+      </w:r>
+      <w:r>
+        <w:rPr>
+          <w:rFonts w:asciiTheme="majorHAnsi" w:hAnsiTheme="majorHAnsi" w:cstheme="majorHAnsi"/>
+        </w:rPr>
+        <w:t>must store the following data: a full name (up to 50 characters), date of birth (in the past), a passport number (pattern “</w:t>
+      </w:r>
+      <w:r>
+        <w:rPr>
+          <w:rFonts w:asciiTheme="majorHAnsi" w:hAnsiTheme="majorHAnsi" w:cstheme="majorHAnsi"/>
+          <w:lang w:val="en-US"/>
+        </w:rPr>
+        <w:t>^[A-Z0-9]{6,9}$”)</w:t>
+      </w:r>
+      <w:r>
+        <w:rPr>
+          <w:rFonts w:asciiTheme="majorHAnsi" w:hAnsiTheme="majorHAnsi" w:cstheme="majorHAnsi"/>
+        </w:rPr>
+        <w:t>, nationality (up to 50 characters), the reason for the ban (up to 255 characters), the date the ban was issued (in the past), and an optional lift date (in the past) to indicate whether the</w:t>
+      </w:r>
+      <w:r>
+        <w:rPr>
+          <w:rFonts w:asciiTheme="majorHAnsi" w:hAnsiTheme="majorHAnsi" w:cstheme="majorHAnsi"/>
+        </w:rPr>
+        <w:t xml:space="preserve"> </w:t>
+      </w:r>
+      <w:r>
+        <w:rPr>
+          <w:rFonts w:asciiTheme="majorHAnsi" w:hAnsiTheme="majorHAnsi" w:cstheme="majorHAnsi"/>
+        </w:rPr>
+        <w:t>passenger is still banned or if the prohibition has been lifted.</w:t>
+      </w:r>
+    </w:p>
+    <w:p>
+      <w:pPr>
+        <w:jc w:val="left"/>
+        <w:rPr>
+          <w:rFonts w:asciiTheme="majorHAnsi" w:hAnsiTheme="majorHAnsi" w:cstheme="majorHAnsi"/>
+        </w:rPr>
+      </w:pPr>
+    </w:p>
+    <w:p>
+      <w:pPr>
+        <w:ind w:left="720"/>
+        <w:jc w:val="left"/>
+        <w:rPr>
+          <w:rFonts w:asciiTheme="majorHAnsi" w:hAnsiTheme="majorHAnsi" w:cstheme="majorHAnsi"/>
+        </w:rPr>
+      </w:pPr>
+      <w:r>
+        <w:rPr>
+          <w:rFonts w:asciiTheme="majorHAnsi" w:hAnsiTheme="majorHAnsi" w:cstheme="majorHAnsi"/>
+        </w:rPr>
+        <w:t>The management of banned passengers is key to airport security. The system must store essential data. Although it increases the administrative involvement, its main advantage is to ensure safer flights and comply with international regulations, provided that rigorous data updating and validation protocols are maintained.</w:t>
+      </w:r>
+    </w:p>
+    <w:p>
+      <w:pPr>
+        <w:jc w:val="left"/>
+        <w:rPr>
+          <w:rFonts w:asciiTheme="majorHAnsi" w:hAnsiTheme="majorHAnsi" w:cstheme="majorHAnsi"/>
+        </w:rPr>
+      </w:pPr>
+    </w:p>
+    <w:p>
+      <w:pPr>
+        <w:jc w:val="left"/>
+        <w:rPr>
+          <w:rFonts w:asciiTheme="majorHAnsi" w:hAnsiTheme="majorHAnsi" w:cstheme="majorHAnsi"/>
+        </w:rPr>
+      </w:pPr>
+    </w:p>
+    <w:p>
+      <w:pPr>
+        <w:jc w:val="left"/>
+        <w:rPr>
+          <w:rFonts w:asciiTheme="majorHAnsi" w:hAnsiTheme="majorHAnsi" w:cstheme="majorHAnsi"/>
+        </w:rPr>
+      </w:pPr>
+    </w:p>
+    <w:p>
+      <w:pPr>
+        <w:jc w:val="left"/>
+        <w:rPr>
+          <w:rFonts w:asciiTheme="majorHAnsi" w:hAnsiTheme="majorHAnsi" w:cstheme="majorHAnsi"/>
+        </w:rPr>
+      </w:pPr>
+    </w:p>
+    <w:p>
+      <w:pPr>
+        <w:jc w:val="left"/>
+        <w:rPr>
+          <w:rFonts w:asciiTheme="majorHAnsi" w:hAnsiTheme="majorHAnsi" w:cstheme="majorHAnsi"/>
+        </w:rPr>
+      </w:pPr>
+    </w:p>
+    <w:p>
+      <w:pPr>
+        <w:jc w:val="left"/>
+        <w:rPr>
+          <w:rFonts w:asciiTheme="majorHAnsi" w:hAnsiTheme="majorHAnsi" w:cstheme="majorHAnsi"/>
+        </w:rPr>
+      </w:pPr>
+    </w:p>
+    <w:p>
+      <w:pPr>
+        <w:jc w:val="left"/>
+        <w:rPr>
+          <w:rFonts w:asciiTheme="majorHAnsi" w:hAnsiTheme="majorHAnsi" w:cstheme="majorHAnsi"/>
+        </w:rPr>
+      </w:pPr>
+    </w:p>
+    <w:p>
+      <w:pPr>
+        <w:jc w:val="left"/>
+        <w:rPr>
+          <w:rFonts w:asciiTheme="majorHAnsi" w:hAnsiTheme="majorHAnsi" w:cstheme="majorHAnsi"/>
+        </w:rPr>
+      </w:pPr>
+    </w:p>
+    <w:p>
+      <w:pPr>
+        <w:jc w:val="left"/>
+        <w:rPr>
+          <w:rFonts w:asciiTheme="majorHAnsi" w:hAnsiTheme="majorHAnsi" w:cstheme="majorHAnsi"/>
+        </w:rPr>
+      </w:pPr>
     </w:p>
     <w:p>
       <w:pPr>
@@ -2203,6 +2506,7 @@
           <w:sz w:val="34"/>
           <w:szCs w:val="34"/>
         </w:rPr>
+        <w:lastRenderedPageBreak/>
         <w:t>Conclusions</w:t>
       </w:r>
     </w:p>
@@ -2224,51 +2528,28 @@
     </w:p>
     <w:p>
       <w:pPr>
-        <w:jc w:val="left"/>
-        <w:rPr>
-          <w:rFonts w:asciiTheme="majorHAnsi" w:hAnsiTheme="majorHAnsi" w:cstheme="majorHAnsi"/>
-        </w:rPr>
-      </w:pPr>
-    </w:p>
-    <w:p>
-      <w:pPr>
-        <w:jc w:val="left"/>
-        <w:rPr>
-          <w:rFonts w:asciiTheme="majorHAnsi" w:hAnsiTheme="majorHAnsi" w:cstheme="majorHAnsi"/>
-        </w:rPr>
-      </w:pPr>
-    </w:p>
-    <w:p>
-      <w:pPr>
-        <w:jc w:val="left"/>
-        <w:rPr>
-          <w:rFonts w:asciiTheme="majorHAnsi" w:hAnsiTheme="majorHAnsi" w:cstheme="majorHAnsi"/>
-        </w:rPr>
-      </w:pPr>
-    </w:p>
-    <w:p>
-      <w:pPr>
-        <w:jc w:val="left"/>
-        <w:rPr>
-          <w:rFonts w:asciiTheme="majorHAnsi" w:hAnsiTheme="majorHAnsi" w:cstheme="majorHAnsi"/>
-        </w:rPr>
-      </w:pPr>
-    </w:p>
-    <w:p>
-      <w:pPr>
-        <w:jc w:val="left"/>
-        <w:rPr>
-          <w:rFonts w:asciiTheme="majorHAnsi" w:hAnsiTheme="majorHAnsi" w:cstheme="majorHAnsi"/>
-        </w:rPr>
-      </w:pPr>
-    </w:p>
-    <w:p>
-      <w:pPr>
-        <w:jc w:val="left"/>
-        <w:rPr>
-          <w:rFonts w:asciiTheme="majorHAnsi" w:hAnsiTheme="majorHAnsi" w:cstheme="majorHAnsi"/>
-        </w:rPr>
-      </w:pPr>
+        <w:spacing w:before="240" w:after="240"/>
+        <w:rPr>
+          <w:rFonts w:asciiTheme="majorHAnsi" w:hAnsiTheme="majorHAnsi" w:cstheme="majorHAnsi"/>
+          <w:color w:val="000000" w:themeColor="text1"/>
+        </w:rPr>
+      </w:pPr>
+    </w:p>
+    <w:p>
+      <w:pPr>
+        <w:spacing w:before="240" w:after="240"/>
+        <w:rPr>
+          <w:rFonts w:asciiTheme="majorHAnsi" w:hAnsiTheme="majorHAnsi" w:cstheme="majorHAnsi"/>
+          <w:color w:val="000000" w:themeColor="text1"/>
+        </w:rPr>
+      </w:pPr>
+      <w:r>
+        <w:rPr>
+          <w:rFonts w:asciiTheme="majorHAnsi" w:hAnsiTheme="majorHAnsi" w:cstheme="majorHAnsi"/>
+          <w:color w:val="000000" w:themeColor="text1"/>
+        </w:rPr>
+        <w:t>About tasks related with D02 they provide key functionalities for security and user experience in the system. Prohibited passenger management improves security, but introduces challenges in terms of privacy, maintenance and data validation. Currency management facilitates value entry by users and standardizes reporting in EUR, although it requires validations to avoid confusion and errores in the presentation of amounts.</w:t>
+      </w:r>
     </w:p>
     <w:p>
       <w:pPr>
@@ -2463,6 +2744,7 @@
           <w:sz w:val="34"/>
           <w:szCs w:val="34"/>
         </w:rPr>
+        <w:lastRenderedPageBreak/>
         <w:t>Bibliography</w:t>
       </w:r>
     </w:p>
@@ -2613,10 +2895,10 @@
     </w:lvl>
   </w:abstractNum>
   <w:abstractNum w:abstractNumId="1" w15:restartNumberingAfterBreak="0">
-    <w:nsid w:val="5273406B"/>
+    <w:nsid w:val="1B943F26"/>
     <w:multiLevelType w:val="hybridMultilevel"/>
-    <w:tmpl w:val="CB8A27EC"/>
-    <w:lvl w:ilvl="0" w:tplc="2EEEB6DC">
+    <w:tmpl w:val="AE3828E6"/>
+    <w:lvl w:ilvl="0" w:tplc="58D8AD3C">
       <w:start w:val="1"/>
       <w:numFmt w:val="decimal"/>
       <w:lvlText w:val="%1)"/>
@@ -2702,6 +2984,182 @@
     </w:lvl>
   </w:abstractNum>
   <w:abstractNum w:abstractNumId="2" w15:restartNumberingAfterBreak="0">
+    <w:nsid w:val="5273406B"/>
+    <w:multiLevelType w:val="hybridMultilevel"/>
+    <w:tmpl w:val="A65498E2"/>
+    <w:lvl w:ilvl="0" w:tplc="2EEEB6DC">
+      <w:start w:val="1"/>
+      <w:numFmt w:val="decimal"/>
+      <w:lvlText w:val="%1)"/>
+      <w:lvlJc w:val="left"/>
+      <w:pPr>
+        <w:ind w:left="720" w:hanging="360"/>
+      </w:pPr>
+      <w:rPr>
+        <w:rFonts w:hint="default"/>
+      </w:rPr>
+    </w:lvl>
+    <w:lvl w:ilvl="1" w:tplc="0C0A0019" w:tentative="1">
+      <w:start w:val="1"/>
+      <w:numFmt w:val="lowerLetter"/>
+      <w:lvlText w:val="%2."/>
+      <w:lvlJc w:val="left"/>
+      <w:pPr>
+        <w:ind w:left="1440" w:hanging="360"/>
+      </w:pPr>
+    </w:lvl>
+    <w:lvl w:ilvl="2" w:tplc="0C0A001B" w:tentative="1">
+      <w:start w:val="1"/>
+      <w:numFmt w:val="lowerRoman"/>
+      <w:lvlText w:val="%3."/>
+      <w:lvlJc w:val="right"/>
+      <w:pPr>
+        <w:ind w:left="2160" w:hanging="180"/>
+      </w:pPr>
+    </w:lvl>
+    <w:lvl w:ilvl="3" w:tplc="0C0A000F" w:tentative="1">
+      <w:start w:val="1"/>
+      <w:numFmt w:val="decimal"/>
+      <w:lvlText w:val="%4."/>
+      <w:lvlJc w:val="left"/>
+      <w:pPr>
+        <w:ind w:left="2880" w:hanging="360"/>
+      </w:pPr>
+    </w:lvl>
+    <w:lvl w:ilvl="4" w:tplc="0C0A0019" w:tentative="1">
+      <w:start w:val="1"/>
+      <w:numFmt w:val="lowerLetter"/>
+      <w:lvlText w:val="%5."/>
+      <w:lvlJc w:val="left"/>
+      <w:pPr>
+        <w:ind w:left="3600" w:hanging="360"/>
+      </w:pPr>
+    </w:lvl>
+    <w:lvl w:ilvl="5" w:tplc="0C0A001B" w:tentative="1">
+      <w:start w:val="1"/>
+      <w:numFmt w:val="lowerRoman"/>
+      <w:lvlText w:val="%6."/>
+      <w:lvlJc w:val="right"/>
+      <w:pPr>
+        <w:ind w:left="4320" w:hanging="180"/>
+      </w:pPr>
+    </w:lvl>
+    <w:lvl w:ilvl="6" w:tplc="0C0A000F" w:tentative="1">
+      <w:start w:val="1"/>
+      <w:numFmt w:val="decimal"/>
+      <w:lvlText w:val="%7."/>
+      <w:lvlJc w:val="left"/>
+      <w:pPr>
+        <w:ind w:left="5040" w:hanging="360"/>
+      </w:pPr>
+    </w:lvl>
+    <w:lvl w:ilvl="7" w:tplc="0C0A0019" w:tentative="1">
+      <w:start w:val="1"/>
+      <w:numFmt w:val="lowerLetter"/>
+      <w:lvlText w:val="%8."/>
+      <w:lvlJc w:val="left"/>
+      <w:pPr>
+        <w:ind w:left="5760" w:hanging="360"/>
+      </w:pPr>
+    </w:lvl>
+    <w:lvl w:ilvl="8" w:tplc="0C0A001B" w:tentative="1">
+      <w:start w:val="1"/>
+      <w:numFmt w:val="lowerRoman"/>
+      <w:lvlText w:val="%9."/>
+      <w:lvlJc w:val="right"/>
+      <w:pPr>
+        <w:ind w:left="6480" w:hanging="180"/>
+      </w:pPr>
+    </w:lvl>
+  </w:abstractNum>
+  <w:abstractNum w:abstractNumId="3" w15:restartNumberingAfterBreak="0">
+    <w:nsid w:val="6AA80ACD"/>
+    <w:multiLevelType w:val="hybridMultilevel"/>
+    <w:tmpl w:val="284AFDDE"/>
+    <w:lvl w:ilvl="0" w:tplc="C55C062C">
+      <w:start w:val="1"/>
+      <w:numFmt w:val="decimal"/>
+      <w:pStyle w:val="Requirement-Header"/>
+      <w:lvlText w:val="%1)"/>
+      <w:lvlJc w:val="left"/>
+      <w:pPr>
+        <w:ind w:left="720" w:hanging="360"/>
+      </w:pPr>
+    </w:lvl>
+    <w:lvl w:ilvl="1" w:tplc="08090019" w:tentative="1">
+      <w:start w:val="1"/>
+      <w:numFmt w:val="lowerLetter"/>
+      <w:lvlText w:val="%2."/>
+      <w:lvlJc w:val="left"/>
+      <w:pPr>
+        <w:ind w:left="1440" w:hanging="360"/>
+      </w:pPr>
+    </w:lvl>
+    <w:lvl w:ilvl="2" w:tplc="0809001B" w:tentative="1">
+      <w:start w:val="1"/>
+      <w:numFmt w:val="lowerRoman"/>
+      <w:lvlText w:val="%3."/>
+      <w:lvlJc w:val="right"/>
+      <w:pPr>
+        <w:ind w:left="2160" w:hanging="180"/>
+      </w:pPr>
+    </w:lvl>
+    <w:lvl w:ilvl="3" w:tplc="0809000F" w:tentative="1">
+      <w:start w:val="1"/>
+      <w:numFmt w:val="decimal"/>
+      <w:lvlText w:val="%4."/>
+      <w:lvlJc w:val="left"/>
+      <w:pPr>
+        <w:ind w:left="2880" w:hanging="360"/>
+      </w:pPr>
+    </w:lvl>
+    <w:lvl w:ilvl="4" w:tplc="08090019" w:tentative="1">
+      <w:start w:val="1"/>
+      <w:numFmt w:val="lowerLetter"/>
+      <w:lvlText w:val="%5."/>
+      <w:lvlJc w:val="left"/>
+      <w:pPr>
+        <w:ind w:left="3600" w:hanging="360"/>
+      </w:pPr>
+    </w:lvl>
+    <w:lvl w:ilvl="5" w:tplc="0809001B" w:tentative="1">
+      <w:start w:val="1"/>
+      <w:numFmt w:val="lowerRoman"/>
+      <w:lvlText w:val="%6."/>
+      <w:lvlJc w:val="right"/>
+      <w:pPr>
+        <w:ind w:left="4320" w:hanging="180"/>
+      </w:pPr>
+    </w:lvl>
+    <w:lvl w:ilvl="6" w:tplc="0809000F" w:tentative="1">
+      <w:start w:val="1"/>
+      <w:numFmt w:val="decimal"/>
+      <w:lvlText w:val="%7."/>
+      <w:lvlJc w:val="left"/>
+      <w:pPr>
+        <w:ind w:left="5040" w:hanging="360"/>
+      </w:pPr>
+    </w:lvl>
+    <w:lvl w:ilvl="7" w:tplc="08090019" w:tentative="1">
+      <w:start w:val="1"/>
+      <w:numFmt w:val="lowerLetter"/>
+      <w:lvlText w:val="%8."/>
+      <w:lvlJc w:val="left"/>
+      <w:pPr>
+        <w:ind w:left="5760" w:hanging="360"/>
+      </w:pPr>
+    </w:lvl>
+    <w:lvl w:ilvl="8" w:tplc="0809001B" w:tentative="1">
+      <w:start w:val="1"/>
+      <w:numFmt w:val="lowerRoman"/>
+      <w:lvlText w:val="%9."/>
+      <w:lvlJc w:val="right"/>
+      <w:pPr>
+        <w:ind w:left="6480" w:hanging="180"/>
+      </w:pPr>
+    </w:lvl>
+  </w:abstractNum>
+  <w:abstractNum w:abstractNumId="4" w15:restartNumberingAfterBreak="0">
     <w:nsid w:val="6D4F3B0A"/>
     <w:multiLevelType w:val="multilevel"/>
     <w:tmpl w:val="37A89160"/>
@@ -2812,16 +3270,114 @@
       <w:rPr>
         <w:u w:val="none"/>
       </w:rPr>
+    </w:lvl>
+  </w:abstractNum>
+  <w:abstractNum w:abstractNumId="5" w15:restartNumberingAfterBreak="0">
+    <w:nsid w:val="74B75752"/>
+    <w:multiLevelType w:val="hybridMultilevel"/>
+    <w:tmpl w:val="C0FAF1A0"/>
+    <w:lvl w:ilvl="0" w:tplc="F0769260">
+      <w:start w:val="1"/>
+      <w:numFmt w:val="decimal"/>
+      <w:lvlText w:val="%1)"/>
+      <w:lvlJc w:val="left"/>
+      <w:pPr>
+        <w:ind w:left="720" w:hanging="360"/>
+      </w:pPr>
+      <w:rPr>
+        <w:rFonts w:hint="default"/>
+      </w:rPr>
+    </w:lvl>
+    <w:lvl w:ilvl="1" w:tplc="0C0A0019" w:tentative="1">
+      <w:start w:val="1"/>
+      <w:numFmt w:val="lowerLetter"/>
+      <w:lvlText w:val="%2."/>
+      <w:lvlJc w:val="left"/>
+      <w:pPr>
+        <w:ind w:left="1440" w:hanging="360"/>
+      </w:pPr>
+    </w:lvl>
+    <w:lvl w:ilvl="2" w:tplc="0C0A001B" w:tentative="1">
+      <w:start w:val="1"/>
+      <w:numFmt w:val="lowerRoman"/>
+      <w:lvlText w:val="%3."/>
+      <w:lvlJc w:val="right"/>
+      <w:pPr>
+        <w:ind w:left="2160" w:hanging="180"/>
+      </w:pPr>
+    </w:lvl>
+    <w:lvl w:ilvl="3" w:tplc="0C0A000F" w:tentative="1">
+      <w:start w:val="1"/>
+      <w:numFmt w:val="decimal"/>
+      <w:lvlText w:val="%4."/>
+      <w:lvlJc w:val="left"/>
+      <w:pPr>
+        <w:ind w:left="2880" w:hanging="360"/>
+      </w:pPr>
+    </w:lvl>
+    <w:lvl w:ilvl="4" w:tplc="0C0A0019" w:tentative="1">
+      <w:start w:val="1"/>
+      <w:numFmt w:val="lowerLetter"/>
+      <w:lvlText w:val="%5."/>
+      <w:lvlJc w:val="left"/>
+      <w:pPr>
+        <w:ind w:left="3600" w:hanging="360"/>
+      </w:pPr>
+    </w:lvl>
+    <w:lvl w:ilvl="5" w:tplc="0C0A001B" w:tentative="1">
+      <w:start w:val="1"/>
+      <w:numFmt w:val="lowerRoman"/>
+      <w:lvlText w:val="%6."/>
+      <w:lvlJc w:val="right"/>
+      <w:pPr>
+        <w:ind w:left="4320" w:hanging="180"/>
+      </w:pPr>
+    </w:lvl>
+    <w:lvl w:ilvl="6" w:tplc="0C0A000F" w:tentative="1">
+      <w:start w:val="1"/>
+      <w:numFmt w:val="decimal"/>
+      <w:lvlText w:val="%7."/>
+      <w:lvlJc w:val="left"/>
+      <w:pPr>
+        <w:ind w:left="5040" w:hanging="360"/>
+      </w:pPr>
+    </w:lvl>
+    <w:lvl w:ilvl="7" w:tplc="0C0A0019" w:tentative="1">
+      <w:start w:val="1"/>
+      <w:numFmt w:val="lowerLetter"/>
+      <w:lvlText w:val="%8."/>
+      <w:lvlJc w:val="left"/>
+      <w:pPr>
+        <w:ind w:left="5760" w:hanging="360"/>
+      </w:pPr>
+    </w:lvl>
+    <w:lvl w:ilvl="8" w:tplc="0C0A001B" w:tentative="1">
+      <w:start w:val="1"/>
+      <w:numFmt w:val="lowerRoman"/>
+      <w:lvlText w:val="%9."/>
+      <w:lvlJc w:val="right"/>
+      <w:pPr>
+        <w:ind w:left="6480" w:hanging="180"/>
+      </w:pPr>
     </w:lvl>
   </w:abstractNum>
   <w:num w:numId="1" w16cid:durableId="1541550390">
     <w:abstractNumId w:val="0"/>
   </w:num>
   <w:num w:numId="2" w16cid:durableId="1115560688">
-    <w:abstractNumId w:val="1"/>
+    <w:abstractNumId w:val="2"/>
   </w:num>
   <w:num w:numId="3" w16cid:durableId="1386106333">
-    <w:abstractNumId w:val="2"/>
+    <w:abstractNumId w:val="4"/>
+  </w:num>
+  <w:num w:numId="4" w16cid:durableId="1102578255">
+    <w:abstractNumId w:val="3"/>
+  </w:num>
+  <w:num w:numId="5" w16cid:durableId="1373113060">
+    <w:abstractNumId w:val="5"/>
+  </w:num>
+  <w:num w:numId="6" w16cid:durableId="483855111">
+    <w:abstractNumId w:val="1"/>
   </w:num>
 </w:numbering>
 </file>
@@ -3555,6 +4111,39 @@
       </w:tblCellMar>
     </w:tblPr>
   </w:style>
+  <w:style w:type="paragraph" w:customStyle="1" w:styleId="Requirement-Header">
+    <w:name w:val="Requirement - Header"/>
+    <w:basedOn w:val="Lista"/>
+    <w:next w:val="Normal"/>
+    <w:qFormat/>
+    <w:rsid w:val="006D54D8"/>
+    <w:pPr>
+      <w:numPr>
+        <w:numId w:val="4"/>
+      </w:numPr>
+      <w:tabs>
+        <w:tab w:val="num" w:pos="360"/>
+      </w:tabs>
+      <w:ind w:left="567" w:hanging="567"/>
+    </w:pPr>
+    <w:rPr>
+      <w:rFonts w:asciiTheme="minorHAnsi" w:eastAsiaTheme="minorHAnsi" w:hAnsiTheme="minorHAnsi" w:cstheme="minorBidi"/>
+      <w:lang w:eastAsia="en-US"/>
+      <w14:ligatures w14:val="standardContextual"/>
+    </w:rPr>
+  </w:style>
+  <w:style w:type="paragraph" w:styleId="Lista">
+    <w:name w:val="List"/>
+    <w:basedOn w:val="Normal"/>
+    <w:uiPriority w:val="99"/>
+    <w:semiHidden/>
+    <w:unhideWhenUsed/>
+    <w:rsid w:val="006D54D8"/>
+    <w:pPr>
+      <w:ind w:left="283" w:hanging="283"/>
+      <w:contextualSpacing/>
+    </w:pPr>
+  </w:style>
 </w:styles>
 </file>
 

</xml_diff>

<commit_message>
Se modifican los archivos del Student 3 y del grupal
</commit_message>
<xml_diff>
--- a/reports/D02/Group/Analysis Report.docx
+++ b/reports/D02/Group/Analysis Report.docx
@@ -2050,6 +2050,7 @@
           <w:ilvl w:val="0"/>
           <w:numId w:val="6"/>
         </w:numPr>
+        <w:ind w:left="360"/>
         <w:rPr>
           <w:rFonts w:asciiTheme="majorHAnsi" w:hAnsiTheme="majorHAnsi" w:cstheme="majorHAnsi"/>
           <w:color w:val="000000"/>
@@ -2129,7 +2130,7 @@
     </w:p>
     <w:p>
       <w:pPr>
-        <w:ind w:left="720"/>
+        <w:ind w:left="360"/>
         <w:jc w:val="left"/>
         <w:rPr>
           <w:rFonts w:asciiTheme="majorHAnsi" w:hAnsiTheme="majorHAnsi" w:cstheme="majorHAnsi"/>
@@ -2182,6 +2183,7 @@
           <w:ilvl w:val="0"/>
           <w:numId w:val="6"/>
         </w:numPr>
+        <w:ind w:left="360"/>
         <w:jc w:val="left"/>
         <w:rPr>
           <w:rFonts w:asciiTheme="majorHAnsi" w:hAnsiTheme="majorHAnsi" w:cstheme="majorHAnsi"/>
@@ -2205,24 +2207,24 @@
     </w:p>
     <w:p>
       <w:pPr>
-        <w:ind w:left="720"/>
-        <w:jc w:val="left"/>
-        <w:rPr>
-          <w:rFonts w:asciiTheme="majorHAnsi" w:hAnsiTheme="majorHAnsi" w:cstheme="majorHAnsi"/>
-        </w:rPr>
-      </w:pPr>
-      <w:r>
-        <w:rPr>
-          <w:rFonts w:asciiTheme="majorHAnsi" w:hAnsiTheme="majorHAnsi" w:cstheme="majorHAnsi"/>
-        </w:rPr>
-        <w:t xml:space="preserve">This requirement implies implementing an internationalization strategy using i18n in the project. It can be complex if is not planned from the beginning, as it </w:t>
+        <w:ind w:left="360"/>
+        <w:jc w:val="left"/>
+        <w:rPr>
+          <w:rFonts w:asciiTheme="majorHAnsi" w:hAnsiTheme="majorHAnsi" w:cstheme="majorHAnsi"/>
+        </w:rPr>
+      </w:pPr>
+      <w:r>
+        <w:rPr>
+          <w:rFonts w:asciiTheme="majorHAnsi" w:hAnsiTheme="majorHAnsi" w:cstheme="majorHAnsi"/>
+        </w:rPr>
+        <w:t xml:space="preserve">This requirement implies implementing an internationalization strategy using i18n in the project. It can be complex if is not planned from the beginning, as it affect the </w:t>
       </w:r>
       <w:r>
         <w:rPr>
           <w:rFonts w:asciiTheme="majorHAnsi" w:hAnsiTheme="majorHAnsi" w:cstheme="majorHAnsi"/>
         </w:rPr>
         <w:lastRenderedPageBreak/>
-        <w:t>affect the user interface. We have not had too much trouble in the implementation of this requirement at the moment due that was related to modifying a couple and minimal files.</w:t>
+        <w:t>user interface. We have not had too much trouble in the implementation of this requirement at the moment due that was related to modifying a couple and minimal files.</w:t>
       </w:r>
     </w:p>
     <w:p>
@@ -2240,6 +2242,7 @@
           <w:ilvl w:val="0"/>
           <w:numId w:val="6"/>
         </w:numPr>
+        <w:ind w:left="360"/>
         <w:rPr>
           <w:rFonts w:asciiTheme="majorHAnsi" w:hAnsiTheme="majorHAnsi" w:cstheme="majorHAnsi"/>
         </w:rPr>
@@ -2261,7 +2264,7 @@
     </w:p>
     <w:p>
       <w:pPr>
-        <w:ind w:left="720"/>
+        <w:ind w:left="360"/>
         <w:jc w:val="left"/>
         <w:rPr>
           <w:rFonts w:asciiTheme="majorHAnsi" w:hAnsiTheme="majorHAnsi" w:cstheme="majorHAnsi"/>
@@ -2294,7 +2297,7 @@
     </w:p>
     <w:p>
       <w:pPr>
-        <w:ind w:left="720"/>
+        <w:ind w:left="360"/>
         <w:jc w:val="left"/>
         <w:rPr>
           <w:rFonts w:asciiTheme="majorHAnsi" w:hAnsiTheme="majorHAnsi" w:cstheme="majorHAnsi"/>
@@ -2323,6 +2326,7 @@
           <w:ilvl w:val="0"/>
           <w:numId w:val="6"/>
         </w:numPr>
+        <w:ind w:left="360"/>
         <w:rPr>
           <w:rFonts w:asciiTheme="majorHAnsi" w:hAnsiTheme="majorHAnsi" w:cstheme="majorHAnsi"/>
         </w:rPr>
@@ -2388,7 +2392,7 @@
     </w:p>
     <w:p>
       <w:pPr>
-        <w:ind w:left="720"/>
+        <w:ind w:left="360"/>
         <w:jc w:val="left"/>
         <w:rPr>
           <w:rFonts w:asciiTheme="majorHAnsi" w:hAnsiTheme="majorHAnsi" w:cstheme="majorHAnsi"/>
@@ -2506,23 +2510,23 @@
           <w:sz w:val="34"/>
           <w:szCs w:val="34"/>
         </w:rPr>
+        <w:t>Conclusions</w:t>
+      </w:r>
+    </w:p>
+    <w:p>
+      <w:pPr>
+        <w:spacing w:before="240" w:after="240"/>
+        <w:rPr>
+          <w:rFonts w:asciiTheme="majorHAnsi" w:hAnsiTheme="majorHAnsi" w:cstheme="majorHAnsi"/>
+          <w:color w:val="000000" w:themeColor="text1"/>
+        </w:rPr>
+      </w:pPr>
+      <w:r>
+        <w:rPr>
+          <w:rFonts w:asciiTheme="majorHAnsi" w:hAnsiTheme="majorHAnsi" w:cstheme="majorHAnsi"/>
+          <w:color w:val="000000" w:themeColor="text1"/>
+        </w:rPr>
         <w:lastRenderedPageBreak/>
-        <w:t>Conclusions</w:t>
-      </w:r>
-    </w:p>
-    <w:p>
-      <w:pPr>
-        <w:spacing w:before="240" w:after="240"/>
-        <w:rPr>
-          <w:rFonts w:asciiTheme="majorHAnsi" w:hAnsiTheme="majorHAnsi" w:cstheme="majorHAnsi"/>
-          <w:color w:val="000000" w:themeColor="text1"/>
-        </w:rPr>
-      </w:pPr>
-      <w:r>
-        <w:rPr>
-          <w:rFonts w:asciiTheme="majorHAnsi" w:hAnsiTheme="majorHAnsi" w:cstheme="majorHAnsi"/>
-          <w:color w:val="000000" w:themeColor="text1"/>
-        </w:rPr>
         <w:t>After analyzing the requirements, certain aspects were identified that require adjustments to improve their clarity, consistency and technical feasibility. In addition, inconsistencies were found between certain requirements, which could affect the implementation of the system if they are not properly aligned. Aspected were also identified that require additional validation by the teacher to ensure compliance. The proposed modifications seek to optimize the accuracy of the requirements and facilitate their traceability in future phases of the project.</w:t>
       </w:r>
     </w:p>
@@ -2744,21 +2748,21 @@
           <w:sz w:val="34"/>
           <w:szCs w:val="34"/>
         </w:rPr>
+        <w:t>Bibliography</w:t>
+      </w:r>
+    </w:p>
+    <w:p>
+      <w:pPr>
+        <w:spacing w:before="240" w:after="240"/>
+        <w:rPr>
+          <w:rFonts w:asciiTheme="majorHAnsi" w:hAnsiTheme="majorHAnsi" w:cstheme="majorHAnsi"/>
+        </w:rPr>
+      </w:pPr>
+      <w:r>
+        <w:rPr>
+          <w:rFonts w:asciiTheme="majorHAnsi" w:hAnsiTheme="majorHAnsi" w:cstheme="majorHAnsi"/>
+        </w:rPr>
         <w:lastRenderedPageBreak/>
-        <w:t>Bibliography</w:t>
-      </w:r>
-    </w:p>
-    <w:p>
-      <w:pPr>
-        <w:spacing w:before="240" w:after="240"/>
-        <w:rPr>
-          <w:rFonts w:asciiTheme="majorHAnsi" w:hAnsiTheme="majorHAnsi" w:cstheme="majorHAnsi"/>
-        </w:rPr>
-      </w:pPr>
-      <w:r>
-        <w:rPr>
-          <w:rFonts w:asciiTheme="majorHAnsi" w:hAnsiTheme="majorHAnsi" w:cstheme="majorHAnsi"/>
-        </w:rPr>
         <w:t>Intentionally blank.</w:t>
       </w:r>
     </w:p>

</xml_diff>